<commit_message>
instalando prime flex e adicionando componente button
</commit_message>
<xml_diff>
--- a/Criação do projeto.docx
+++ b/Criação do projeto.docx
@@ -236,7 +236,13 @@
       </w:r>
       <w:proofErr w:type="spellEnd"/>
       <w:r>
-        <w:t xml:space="preserve"> através do </w:t>
+        <w:t xml:space="preserve"> </w:t>
+      </w:r>
+      <w:r>
+        <w:t xml:space="preserve">no projeto </w:t>
+      </w:r>
+      <w:r>
+        <w:t xml:space="preserve">através do </w:t>
       </w:r>
       <w:proofErr w:type="spellStart"/>
       <w:r>
@@ -295,10 +301,12 @@
         <w:t>Após rodar os comandos acima devemos alterar o arquivo “</w:t>
       </w:r>
       <w:proofErr w:type="spellStart"/>
+      <w:proofErr w:type="gramStart"/>
       <w:r>
         <w:t>angular.json</w:t>
       </w:r>
       <w:proofErr w:type="spellEnd"/>
+      <w:proofErr w:type="gramEnd"/>
       <w:r>
         <w:t>”</w:t>
       </w:r>
@@ -393,6 +401,137 @@
     </w:p>
     <w:p/>
     <w:p/>
+    <w:p/>
+    <w:p>
+      <w:r>
+        <w:br w:type="page"/>
+      </w:r>
+    </w:p>
+    <w:p>
+      <w:r>
+        <w:lastRenderedPageBreak/>
+        <w:t xml:space="preserve">Instalando o </w:t>
+      </w:r>
+      <w:proofErr w:type="spellStart"/>
+      <w:r>
+        <w:t>PrimeFlex</w:t>
+      </w:r>
+      <w:proofErr w:type="spellEnd"/>
+      <w:r>
+        <w:t xml:space="preserve"> para usar o Grid System.</w:t>
+      </w:r>
+    </w:p>
+    <w:p>
+      <w:r>
+        <w:rPr>
+          <w:noProof/>
+        </w:rPr>
+        <w:drawing>
+          <wp:inline distT="0" distB="0" distL="0" distR="0" wp14:anchorId="1AC1761A" wp14:editId="15F941A9">
+            <wp:extent cx="5400040" cy="2393950"/>
+            <wp:effectExtent l="0" t="0" r="0" b="6350"/>
+            <wp:docPr id="9" name="Imagem 9"/>
+            <wp:cNvGraphicFramePr>
+              <a:graphicFrameLocks xmlns:a="http://schemas.openxmlformats.org/drawingml/2006/main" noChangeAspect="1"/>
+            </wp:cNvGraphicFramePr>
+            <a:graphic xmlns:a="http://schemas.openxmlformats.org/drawingml/2006/main">
+              <a:graphicData uri="http://schemas.openxmlformats.org/drawingml/2006/picture">
+                <pic:pic xmlns:pic="http://schemas.openxmlformats.org/drawingml/2006/picture">
+                  <pic:nvPicPr>
+                    <pic:cNvPr id="1" name=""/>
+                    <pic:cNvPicPr/>
+                  </pic:nvPicPr>
+                  <pic:blipFill>
+                    <a:blip r:embed="rId11"/>
+                    <a:stretch>
+                      <a:fillRect/>
+                    </a:stretch>
+                  </pic:blipFill>
+                  <pic:spPr>
+                    <a:xfrm>
+                      <a:off x="0" y="0"/>
+                      <a:ext cx="5400040" cy="2393950"/>
+                    </a:xfrm>
+                    <a:prstGeom prst="rect">
+                      <a:avLst/>
+                    </a:prstGeom>
+                  </pic:spPr>
+                </pic:pic>
+              </a:graphicData>
+            </a:graphic>
+          </wp:inline>
+        </w:drawing>
+      </w:r>
+    </w:p>
+    <w:p/>
+    <w:p>
+      <w:r>
+        <w:t xml:space="preserve">Para usar os componentes do </w:t>
+      </w:r>
+      <w:proofErr w:type="spellStart"/>
+      <w:r>
+        <w:t>PrimeNG</w:t>
+      </w:r>
+      <w:proofErr w:type="spellEnd"/>
+      <w:r>
+        <w:t>, como por exemplo o Button, devemos importar o componente no modulo “</w:t>
+      </w:r>
+      <w:proofErr w:type="spellStart"/>
+      <w:proofErr w:type="gramStart"/>
+      <w:r>
+        <w:t>app.module</w:t>
+      </w:r>
+      <w:proofErr w:type="gramEnd"/>
+      <w:r>
+        <w:t>.ts</w:t>
+      </w:r>
+      <w:proofErr w:type="spellEnd"/>
+      <w:r>
+        <w:t>”.</w:t>
+      </w:r>
+    </w:p>
+    <w:p>
+      <w:r>
+        <w:rPr>
+          <w:noProof/>
+        </w:rPr>
+        <w:drawing>
+          <wp:inline distT="0" distB="0" distL="0" distR="0" wp14:anchorId="1DA2FB7A" wp14:editId="029D23F3">
+            <wp:extent cx="5400040" cy="2832735"/>
+            <wp:effectExtent l="0" t="0" r="0" b="5715"/>
+            <wp:docPr id="11" name="Imagem 11"/>
+            <wp:cNvGraphicFramePr>
+              <a:graphicFrameLocks xmlns:a="http://schemas.openxmlformats.org/drawingml/2006/main" noChangeAspect="1"/>
+            </wp:cNvGraphicFramePr>
+            <a:graphic xmlns:a="http://schemas.openxmlformats.org/drawingml/2006/main">
+              <a:graphicData uri="http://schemas.openxmlformats.org/drawingml/2006/picture">
+                <pic:pic xmlns:pic="http://schemas.openxmlformats.org/drawingml/2006/picture">
+                  <pic:nvPicPr>
+                    <pic:cNvPr id="1" name=""/>
+                    <pic:cNvPicPr/>
+                  </pic:nvPicPr>
+                  <pic:blipFill>
+                    <a:blip r:embed="rId12"/>
+                    <a:stretch>
+                      <a:fillRect/>
+                    </a:stretch>
+                  </pic:blipFill>
+                  <pic:spPr>
+                    <a:xfrm>
+                      <a:off x="0" y="0"/>
+                      <a:ext cx="5400040" cy="2832735"/>
+                    </a:xfrm>
+                    <a:prstGeom prst="rect">
+                      <a:avLst/>
+                    </a:prstGeom>
+                  </pic:spPr>
+                </pic:pic>
+              </a:graphicData>
+            </a:graphic>
+          </wp:inline>
+        </w:drawing>
+      </w:r>
+    </w:p>
     <w:p/>
     <w:p/>
     <w:sectPr>

</xml_diff>

<commit_message>
Tratando erros de requisições HTTP
</commit_message>
<xml_diff>
--- a/Criação do projeto.docx
+++ b/Criação do projeto.docx
@@ -32,28 +32,71 @@
         <w:t>Quando criamos um novo projeto com o Angular CLI 10, são apresentadas algumas perguntas com opções de configuração.</w:t>
       </w:r>
     </w:p>
-    <w:p/>
-    <w:p>
-      <w:r>
-        <w:t xml:space="preserve">Angular </w:t>
+    <w:p>
+      <w:pPr>
+        <w:ind w:left="-1418"/>
+      </w:pPr>
+      <w:r>
+        <w:rPr>
+          <w:noProof/>
+        </w:rPr>
+        <w:drawing>
+          <wp:inline distT="0" distB="0" distL="0" distR="0" wp14:anchorId="637A6B40" wp14:editId="7489BBBA">
+            <wp:extent cx="7249673" cy="3916392"/>
+            <wp:effectExtent l="0" t="0" r="8890" b="8255"/>
+            <wp:docPr id="1" name="Imagem 1"/>
+            <wp:cNvGraphicFramePr>
+              <a:graphicFrameLocks xmlns:a="http://schemas.openxmlformats.org/drawingml/2006/main" noChangeAspect="1"/>
+            </wp:cNvGraphicFramePr>
+            <a:graphic xmlns:a="http://schemas.openxmlformats.org/drawingml/2006/main">
+              <a:graphicData uri="http://schemas.openxmlformats.org/drawingml/2006/picture">
+                <pic:pic xmlns:pic="http://schemas.openxmlformats.org/drawingml/2006/picture">
+                  <pic:nvPicPr>
+                    <pic:cNvPr id="1" name=""/>
+                    <pic:cNvPicPr/>
+                  </pic:nvPicPr>
+                  <pic:blipFill>
+                    <a:blip r:embed="rId5"/>
+                    <a:stretch>
+                      <a:fillRect/>
+                    </a:stretch>
+                  </pic:blipFill>
+                  <pic:spPr>
+                    <a:xfrm>
+                      <a:off x="0" y="0"/>
+                      <a:ext cx="7265768" cy="3925087"/>
+                    </a:xfrm>
+                    <a:prstGeom prst="rect">
+                      <a:avLst/>
+                    </a:prstGeom>
+                  </pic:spPr>
+                </pic:pic>
+              </a:graphicData>
+            </a:graphic>
+          </wp:inline>
+        </w:drawing>
+      </w:r>
+    </w:p>
+    <w:p>
+      <w:r>
+        <w:t xml:space="preserve">Será exibida uma mensagem perguntando se desejamos adicionar Angular </w:t>
       </w:r>
       <w:proofErr w:type="spellStart"/>
       <w:r>
         <w:t>Routing</w:t>
       </w:r>
       <w:proofErr w:type="spellEnd"/>
-    </w:p>
-    <w:p>
-      <w:r>
-        <w:t xml:space="preserve">Será exibida uma mensagem perguntando se desejamos adicionar Angular </w:t>
-      </w:r>
-      <w:proofErr w:type="spellStart"/>
-      <w:r>
-        <w:t>Routing</w:t>
-      </w:r>
-      <w:proofErr w:type="spellEnd"/>
-      <w:r>
-        <w:t xml:space="preserve"> no nosso projeto. Para o nosso caso, como adicionaremos mais a frente essas funcionalidades, podemos digitar N e continuar com a criação do projeto</w:t>
+      <w:r>
+        <w:t xml:space="preserve"> no projeto. Para o nosso caso, como </w:t>
+      </w:r>
+      <w:r>
+        <w:t>não vamos usar essa funcionalidade</w:t>
+      </w:r>
+      <w:r>
+        <w:t>, podemos digitar N e continuar</w:t>
+      </w:r>
+      <w:r>
+        <w:t>.</w:t>
       </w:r>
     </w:p>
     <w:p>
@@ -79,7 +122,7 @@
                     </pic:cNvPicPr>
                   </pic:nvPicPr>
                   <pic:blipFill>
-                    <a:blip r:embed="rId5">
+                    <a:blip r:embed="rId6">
                       <a:extLst>
                         <a:ext uri="{28A0092B-C50C-407E-A947-70E740481C1C}">
                           <a14:useLocalDpi xmlns:a14="http://schemas.microsoft.com/office/drawing/2010/main" val="0"/>
@@ -113,12 +156,19 @@
     </w:p>
     <w:p>
       <w:r>
-        <w:t>CSS</w:t>
-      </w:r>
-    </w:p>
-    <w:p>
-      <w:r>
-        <w:t>Também será perguntado qual formato para folhas de estilo iremos usar em nosso projeto. Para o nosso caso utilizaremos CSS tradicional.</w:t>
+        <w:t xml:space="preserve">Também será perguntado qual formato para folhas de estilo iremos usar </w:t>
+      </w:r>
+      <w:r>
+        <w:t>no</w:t>
+      </w:r>
+      <w:r>
+        <w:t xml:space="preserve"> projeto. </w:t>
+      </w:r>
+      <w:r>
+        <w:t>N</w:t>
+      </w:r>
+      <w:r>
+        <w:t>o caso utilizaremos CSS tradicional.</w:t>
       </w:r>
     </w:p>
     <w:p>
@@ -144,7 +194,7 @@
                     </pic:cNvPicPr>
                   </pic:nvPicPr>
                   <pic:blipFill>
-                    <a:blip r:embed="rId6">
+                    <a:blip r:embed="rId7">
                       <a:extLst>
                         <a:ext uri="{28A0092B-C50C-407E-A947-70E740481C1C}">
                           <a14:useLocalDpi xmlns:a14="http://schemas.microsoft.com/office/drawing/2010/main" val="0"/>
@@ -178,48 +228,7 @@
     </w:p>
     <w:p/>
     <w:p/>
-    <w:p>
-      <w:r>
-        <w:rPr>
-          <w:noProof/>
-        </w:rPr>
-        <w:drawing>
-          <wp:inline distT="0" distB="0" distL="0" distR="0" wp14:anchorId="374FB820" wp14:editId="3B2E7CD3">
-            <wp:extent cx="5400040" cy="2917190"/>
-            <wp:effectExtent l="0" t="0" r="0" b="0"/>
-            <wp:docPr id="1" name="Imagem 1"/>
-            <wp:cNvGraphicFramePr>
-              <a:graphicFrameLocks xmlns:a="http://schemas.openxmlformats.org/drawingml/2006/main" noChangeAspect="1"/>
-            </wp:cNvGraphicFramePr>
-            <a:graphic xmlns:a="http://schemas.openxmlformats.org/drawingml/2006/main">
-              <a:graphicData uri="http://schemas.openxmlformats.org/drawingml/2006/picture">
-                <pic:pic xmlns:pic="http://schemas.openxmlformats.org/drawingml/2006/picture">
-                  <pic:nvPicPr>
-                    <pic:cNvPr id="1" name=""/>
-                    <pic:cNvPicPr/>
-                  </pic:nvPicPr>
-                  <pic:blipFill>
-                    <a:blip r:embed="rId7"/>
-                    <a:stretch>
-                      <a:fillRect/>
-                    </a:stretch>
-                  </pic:blipFill>
-                  <pic:spPr>
-                    <a:xfrm>
-                      <a:off x="0" y="0"/>
-                      <a:ext cx="5400040" cy="2917190"/>
-                    </a:xfrm>
-                    <a:prstGeom prst="rect">
-                      <a:avLst/>
-                    </a:prstGeom>
-                  </pic:spPr>
-                </pic:pic>
-              </a:graphicData>
-            </a:graphic>
-          </wp:inline>
-        </w:drawing>
-      </w:r>
-    </w:p>
+    <w:p/>
     <w:p>
       <w:r>
         <w:br w:type="page"/>
@@ -657,80 +666,31 @@
         </w:drawing>
       </w:r>
     </w:p>
-    <w:p/>
     <w:p>
       <w:r>
         <w:br w:type="page"/>
       </w:r>
     </w:p>
     <w:p>
-      <w:pPr>
-        <w:rPr>
-          <w:b/>
-          <w:bCs/>
-          <w:u w:val="single"/>
-        </w:rPr>
-      </w:pPr>
-      <w:r>
-        <w:rPr>
-          <w:b/>
-          <w:bCs/>
-          <w:u w:val="single"/>
-        </w:rPr>
+      <w:r>
         <w:lastRenderedPageBreak/>
-        <w:t>Servidor JSON</w:t>
-      </w:r>
-      <w:r>
-        <w:rPr>
-          <w:b/>
-          <w:bCs/>
-          <w:u w:val="single"/>
-        </w:rPr>
-        <w:t xml:space="preserve"> </w:t>
-      </w:r>
-      <w:r>
-        <w:tab/>
-      </w:r>
-      <w:r>
-        <w:tab/>
-        <w:t>(</w:t>
-      </w:r>
-      <w:proofErr w:type="gramStart"/>
-      <w:r>
-        <w:t>https://github.com/typicode/json-server</w:t>
-      </w:r>
-      <w:r>
-        <w:t xml:space="preserve"> )</w:t>
-      </w:r>
-      <w:proofErr w:type="gramEnd"/>
-    </w:p>
-    <w:p>
-      <w:r>
-        <w:t>Obtenha uma API REST totalmente falsa com codificação zero</w:t>
-      </w:r>
-      <w:r>
-        <w:t>.</w:t>
-      </w:r>
-    </w:p>
-    <w:p>
-      <w:r>
-        <w:t>Criado com &lt;3 para desenvolvedores de front-</w:t>
+        <w:t xml:space="preserve">Também precisamos importar </w:t>
       </w:r>
       <w:proofErr w:type="spellStart"/>
       <w:r>
-        <w:t>end</w:t>
+        <w:t>FormsModule</w:t>
       </w:r>
       <w:proofErr w:type="spellEnd"/>
       <w:r>
-        <w:t xml:space="preserve"> que precisam de um </w:t>
+        <w:t xml:space="preserve"> para usar a diretiva “</w:t>
       </w:r>
       <w:proofErr w:type="spellStart"/>
       <w:r>
-        <w:t>back-end</w:t>
+        <w:t>ngModel</w:t>
       </w:r>
       <w:proofErr w:type="spellEnd"/>
       <w:r>
-        <w:t xml:space="preserve"> rápido para prototipagem e simulação.</w:t>
+        <w:t>”.</w:t>
       </w:r>
     </w:p>
     <w:p>
@@ -739,10 +699,10 @@
           <w:noProof/>
         </w:rPr>
         <w:drawing>
-          <wp:inline distT="0" distB="0" distL="0" distR="0" wp14:anchorId="22A0D5F1" wp14:editId="0CE8F2A0">
-            <wp:extent cx="5400040" cy="1626870"/>
-            <wp:effectExtent l="0" t="0" r="0" b="0"/>
-            <wp:docPr id="10" name="Imagem 10"/>
+          <wp:inline distT="0" distB="0" distL="0" distR="0" wp14:anchorId="404E4634" wp14:editId="3A12E104">
+            <wp:extent cx="5400040" cy="4437380"/>
+            <wp:effectExtent l="0" t="0" r="0" b="1270"/>
+            <wp:docPr id="13" name="Imagem 13"/>
             <wp:cNvGraphicFramePr>
               <a:graphicFrameLocks xmlns:a="http://schemas.openxmlformats.org/drawingml/2006/main" noChangeAspect="1"/>
             </wp:cNvGraphicFramePr>
@@ -762,6 +722,115 @@
                   <pic:spPr>
                     <a:xfrm>
                       <a:off x="0" y="0"/>
+                      <a:ext cx="5400040" cy="4437380"/>
+                    </a:xfrm>
+                    <a:prstGeom prst="rect">
+                      <a:avLst/>
+                    </a:prstGeom>
+                  </pic:spPr>
+                </pic:pic>
+              </a:graphicData>
+            </a:graphic>
+          </wp:inline>
+        </w:drawing>
+      </w:r>
+    </w:p>
+    <w:p>
+      <w:r>
+        <w:br w:type="page"/>
+      </w:r>
+    </w:p>
+    <w:p>
+      <w:pPr>
+        <w:rPr>
+          <w:b/>
+          <w:bCs/>
+          <w:u w:val="single"/>
+        </w:rPr>
+      </w:pPr>
+      <w:r>
+        <w:rPr>
+          <w:b/>
+          <w:bCs/>
+          <w:u w:val="single"/>
+        </w:rPr>
+        <w:lastRenderedPageBreak/>
+        <w:t xml:space="preserve">Servidor JSON </w:t>
+      </w:r>
+      <w:r>
+        <w:tab/>
+      </w:r>
+      <w:r>
+        <w:tab/>
+        <w:t>(</w:t>
+      </w:r>
+      <w:proofErr w:type="gramStart"/>
+      <w:r>
+        <w:t>https://github.com/typicode/json-server</w:t>
+      </w:r>
+      <w:r>
+        <w:t xml:space="preserve"> )</w:t>
+      </w:r>
+      <w:proofErr w:type="gramEnd"/>
+    </w:p>
+    <w:p>
+      <w:r>
+        <w:t>Obtenha uma API REST totalmente falsa com codificação zero</w:t>
+      </w:r>
+      <w:r>
+        <w:t>.</w:t>
+      </w:r>
+    </w:p>
+    <w:p>
+      <w:r>
+        <w:t>Criado com &lt;3 para desenvolvedores de front-</w:t>
+      </w:r>
+      <w:proofErr w:type="spellStart"/>
+      <w:r>
+        <w:t>end</w:t>
+      </w:r>
+      <w:proofErr w:type="spellEnd"/>
+      <w:r>
+        <w:t xml:space="preserve"> que precisam de um </w:t>
+      </w:r>
+      <w:proofErr w:type="spellStart"/>
+      <w:r>
+        <w:t>back-end</w:t>
+      </w:r>
+      <w:proofErr w:type="spellEnd"/>
+      <w:r>
+        <w:t xml:space="preserve"> rápido para prototipagem e simulação.</w:t>
+      </w:r>
+    </w:p>
+    <w:p>
+      <w:r>
+        <w:rPr>
+          <w:noProof/>
+        </w:rPr>
+        <w:drawing>
+          <wp:inline distT="0" distB="0" distL="0" distR="0" wp14:anchorId="22A0D5F1" wp14:editId="0CE8F2A0">
+            <wp:extent cx="5400040" cy="1626870"/>
+            <wp:effectExtent l="0" t="0" r="0" b="0"/>
+            <wp:docPr id="10" name="Imagem 10"/>
+            <wp:cNvGraphicFramePr>
+              <a:graphicFrameLocks xmlns:a="http://schemas.openxmlformats.org/drawingml/2006/main" noChangeAspect="1"/>
+            </wp:cNvGraphicFramePr>
+            <a:graphic xmlns:a="http://schemas.openxmlformats.org/drawingml/2006/main">
+              <a:graphicData uri="http://schemas.openxmlformats.org/drawingml/2006/picture">
+                <pic:pic xmlns:pic="http://schemas.openxmlformats.org/drawingml/2006/picture">
+                  <pic:nvPicPr>
+                    <pic:cNvPr id="1" name=""/>
+                    <pic:cNvPicPr/>
+                  </pic:nvPicPr>
+                  <pic:blipFill>
+                    <a:blip r:embed="rId16"/>
+                    <a:stretch>
+                      <a:fillRect/>
+                    </a:stretch>
+                  </pic:blipFill>
+                  <pic:spPr>
+                    <a:xfrm>
+                      <a:off x="0" y="0"/>
                       <a:ext cx="5400040" cy="1626870"/>
                     </a:xfrm>
                     <a:prstGeom prst="rect">
@@ -797,7 +866,7 @@
                     <pic:cNvPicPr/>
                   </pic:nvPicPr>
                   <pic:blipFill>
-                    <a:blip r:embed="rId16"/>
+                    <a:blip r:embed="rId17"/>
                     <a:stretch>
                       <a:fillRect/>
                     </a:stretch>

</xml_diff>